<commit_message>
table row and for fix
yeah
</commit_message>
<xml_diff>
--- a/tbsdua/public/demo1.docx
+++ b/tbsdua/public/demo1.docx
@@ -26,61 +26,392 @@
       <w:pPr>
         <w:rPr>
           <w:noProof/>
-          <w:lang w:val="en-ID"/>
-        </w:rPr>
-      </w:pPr>
-      <w:r>
-        <w:rPr>
-          <w:lang w:val="en-US"/>
-        </w:rPr>
-        <w:t xml:space="preserve">Hello </w:t>
-      </w:r>
-      <w:r>
-        <w:rPr>
-          <w:b/>
-          <w:noProof/>
-          <w:lang w:val="en-US"/>
-        </w:rPr>
-        <w:t>[onshow.NIP</w:t>
-      </w:r>
-      <w:r>
-        <w:rPr>
-          <w:b/>
-          <w:noProof/>
-          <w:lang w:val="en-US"/>
-        </w:rPr>
-        <w:t>]</w:t>
-      </w:r>
-      <w:r>
-        <w:rPr>
-          <w:noProof/>
-          <w:lang w:val="en-US"/>
-        </w:rPr>
-        <w:t>,</w:t>
-      </w:r>
-      <w:r>
-        <w:rPr>
-          <w:noProof/>
           <w:lang w:val="id-ID"/>
         </w:rPr>
-        <w:t xml:space="preserve"> [onshow.nama]</w:t>
-      </w:r>
-      <w:r>
-        <w:rPr>
-          <w:noProof/>
-          <w:lang w:val="en-ID"/>
-        </w:rPr>
-        <w:t>, [onshow.agama]</w:t>
-      </w:r>
+      </w:pPr>
     </w:p>
-    <w:p>
-      <w:pPr>
-        <w:rPr>
-          <w:noProof/>
-          <w:lang w:val="id-ID"/>
-        </w:rPr>
-      </w:pPr>
-    </w:p>
+    <w:tbl>
+      <w:tblPr>
+        <w:tblStyle w:val="TableGrid"/>
+        <w:tblW w:w="490.35pt" w:type="dxa"/>
+        <w:tblInd w:w="0.25pt" w:type="dxa"/>
+        <w:tblLayout w:type="fixed"/>
+        <w:tblLook w:firstRow="1" w:lastRow="0" w:firstColumn="1" w:lastColumn="0" w:noHBand="0" w:noVBand="1"/>
+      </w:tblPr>
+      <w:tblGrid>
+        <w:gridCol w:w="567"/>
+        <w:gridCol w:w="2580"/>
+        <w:gridCol w:w="1620"/>
+        <w:gridCol w:w="1754"/>
+        <w:gridCol w:w="1936"/>
+        <w:gridCol w:w="1350"/>
+      </w:tblGrid>
+      <w:tr>
+        <w:tc>
+          <w:tcPr>
+            <w:tcW w:w="28.35pt" w:type="dxa"/>
+            <w:tcBorders>
+              <w:top w:val="single" w:sz="4" w:space="0" w:color="000000" w:themeColor="text1"/>
+              <w:start w:val="single" w:sz="4" w:space="0" w:color="000000" w:themeColor="text1"/>
+              <w:bottom w:val="single" w:sz="4" w:space="0" w:color="000000" w:themeColor="text1"/>
+              <w:end w:val="single" w:sz="4" w:space="0" w:color="000000" w:themeColor="text1"/>
+            </w:tcBorders>
+            <w:vAlign w:val="center"/>
+            <w:hideMark/>
+          </w:tcPr>
+          <w:p>
+            <w:pPr>
+              <w:ind w:start="1.65pt"/>
+              <w:jc w:val="center"/>
+              <w:rPr>
+                <w:sz w:val="24"/>
+                <w:szCs w:val="24"/>
+                <w:lang w:val="id-ID" w:eastAsia="ja-JP"/>
+              </w:rPr>
+            </w:pPr>
+            <w:r>
+              <w:t>No</w:t>
+            </w:r>
+          </w:p>
+        </w:tc>
+        <w:tc>
+          <w:tcPr>
+            <w:tcW w:w="129pt" w:type="dxa"/>
+            <w:tcBorders>
+              <w:top w:val="single" w:sz="4" w:space="0" w:color="000000" w:themeColor="text1"/>
+              <w:start w:val="single" w:sz="4" w:space="0" w:color="000000" w:themeColor="text1"/>
+              <w:bottom w:val="single" w:sz="4" w:space="0" w:color="000000" w:themeColor="text1"/>
+              <w:end w:val="single" w:sz="4" w:space="0" w:color="000000" w:themeColor="text1"/>
+            </w:tcBorders>
+            <w:vAlign w:val="center"/>
+            <w:hideMark/>
+          </w:tcPr>
+          <w:p>
+            <w:pPr>
+              <w:ind w:start="1.05pt"/>
+              <w:jc w:val="center"/>
+              <w:rPr>
+                <w:lang w:val="en-US"/>
+              </w:rPr>
+            </w:pPr>
+            <w:r>
+              <w:t>Nama / NIP</w:t>
+            </w:r>
+          </w:p>
+        </w:tc>
+        <w:tc>
+          <w:tcPr>
+            <w:tcW w:w="81pt" w:type="dxa"/>
+            <w:tcBorders>
+              <w:top w:val="single" w:sz="4" w:space="0" w:color="000000" w:themeColor="text1"/>
+              <w:start w:val="single" w:sz="4" w:space="0" w:color="000000" w:themeColor="text1"/>
+              <w:bottom w:val="single" w:sz="4" w:space="0" w:color="000000" w:themeColor="text1"/>
+              <w:end w:val="single" w:sz="4" w:space="0" w:color="000000" w:themeColor="text1"/>
+            </w:tcBorders>
+            <w:vAlign w:val="center"/>
+            <w:hideMark/>
+          </w:tcPr>
+          <w:p>
+            <w:pPr>
+              <w:ind w:start="1.05pt"/>
+              <w:jc w:val="center"/>
+            </w:pPr>
+            <w:r>
+              <w:t>Tempat</w:t>
+            </w:r>
+          </w:p>
+          <w:p>
+            <w:pPr>
+              <w:ind w:start="1.05pt"/>
+              <w:jc w:val="center"/>
+            </w:pPr>
+            <w:r>
+              <w:t>Tanggal Lahir</w:t>
+            </w:r>
+          </w:p>
+        </w:tc>
+        <w:tc>
+          <w:tcPr>
+            <w:tcW w:w="87.70pt" w:type="dxa"/>
+            <w:tcBorders>
+              <w:top w:val="single" w:sz="4" w:space="0" w:color="000000" w:themeColor="text1"/>
+              <w:start w:val="single" w:sz="4" w:space="0" w:color="000000" w:themeColor="text1"/>
+              <w:bottom w:val="single" w:sz="4" w:space="0" w:color="000000" w:themeColor="text1"/>
+              <w:end w:val="single" w:sz="4" w:space="0" w:color="000000" w:themeColor="text1"/>
+            </w:tcBorders>
+            <w:vAlign w:val="center"/>
+            <w:hideMark/>
+          </w:tcPr>
+          <w:p>
+            <w:pPr>
+              <w:ind w:start="1.05pt"/>
+              <w:jc w:val="center"/>
+            </w:pPr>
+            <w:r>
+              <w:t>Pangkat / Gol</w:t>
+            </w:r>
+          </w:p>
+        </w:tc>
+        <w:tc>
+          <w:tcPr>
+            <w:tcW w:w="96.80pt" w:type="dxa"/>
+            <w:tcBorders>
+              <w:top w:val="single" w:sz="4" w:space="0" w:color="000000" w:themeColor="text1"/>
+              <w:start w:val="single" w:sz="4" w:space="0" w:color="000000" w:themeColor="text1"/>
+              <w:bottom w:val="single" w:sz="4" w:space="0" w:color="000000" w:themeColor="text1"/>
+              <w:end w:val="single" w:sz="4" w:space="0" w:color="000000" w:themeColor="text1"/>
+            </w:tcBorders>
+            <w:vAlign w:val="center"/>
+            <w:hideMark/>
+          </w:tcPr>
+          <w:p>
+            <w:pPr>
+              <w:ind w:start="1.05pt"/>
+              <w:jc w:val="center"/>
+            </w:pPr>
+            <w:r>
+              <w:t>Jabatan</w:t>
+            </w:r>
+          </w:p>
+        </w:tc>
+        <w:tc>
+          <w:tcPr>
+            <w:tcW w:w="67.50pt" w:type="dxa"/>
+            <w:tcBorders>
+              <w:top w:val="single" w:sz="4" w:space="0" w:color="000000" w:themeColor="text1"/>
+              <w:start w:val="single" w:sz="4" w:space="0" w:color="000000" w:themeColor="text1"/>
+              <w:bottom w:val="single" w:sz="4" w:space="0" w:color="000000" w:themeColor="text1"/>
+              <w:end w:val="single" w:sz="4" w:space="0" w:color="000000" w:themeColor="text1"/>
+            </w:tcBorders>
+            <w:hideMark/>
+          </w:tcPr>
+          <w:p>
+            <w:pPr>
+              <w:ind w:start="1.05pt"/>
+              <w:jc w:val="center"/>
+            </w:pPr>
+            <w:r>
+              <w:t>TMT PENSIUN</w:t>
+            </w:r>
+          </w:p>
+        </w:tc>
+      </w:tr>
+      <w:tr>
+        <w:tc>
+          <w:tcPr>
+            <w:tcW w:w="28.35pt" w:type="dxa"/>
+            <w:tcBorders>
+              <w:top w:val="single" w:sz="4" w:space="0" w:color="000000" w:themeColor="text1"/>
+              <w:start w:val="single" w:sz="4" w:space="0" w:color="000000" w:themeColor="text1"/>
+              <w:bottom w:val="single" w:sz="4" w:space="0" w:color="000000" w:themeColor="text1"/>
+              <w:end w:val="single" w:sz="4" w:space="0" w:color="000000" w:themeColor="text1"/>
+            </w:tcBorders>
+            <w:vAlign w:val="center"/>
+            <w:hideMark/>
+          </w:tcPr>
+          <w:p>
+            <w:pPr>
+              <w:ind w:start="1.65pt"/>
+              <w:jc w:val="center"/>
+            </w:pPr>
+            <w:r>
+              <w:rPr>
+                <w:rFonts w:ascii="Courier New" w:hAnsi="Courier New" w:cs="Courier New"/>
+                <w:sz w:val="20"/>
+                <w:szCs w:val="20"/>
+                <w:lang w:val="en-ID" w:eastAsia="en-ID"/>
+              </w:rPr>
+              <w:t>&lt;w:p&gt;</w:t>
+            </w:r>
+            <w:r>
+              <w:t>01</w:t>
+            </w:r>
+          </w:p>
+        </w:tc>
+        <w:tc>
+          <w:tcPr>
+            <w:tcW w:w="129pt" w:type="dxa"/>
+            <w:tcBorders>
+              <w:top w:val="single" w:sz="4" w:space="0" w:color="000000" w:themeColor="text1"/>
+              <w:start w:val="single" w:sz="4" w:space="0" w:color="000000" w:themeColor="text1"/>
+              <w:bottom w:val="single" w:sz="4" w:space="0" w:color="000000" w:themeColor="text1"/>
+              <w:end w:val="single" w:sz="4" w:space="0" w:color="000000" w:themeColor="text1"/>
+            </w:tcBorders>
+            <w:vAlign w:val="center"/>
+            <w:hideMark/>
+          </w:tcPr>
+          <w:p>
+            <w:pPr>
+              <w:ind w:start="1.05pt"/>
+            </w:pPr>
+            <w:r>
+              <w:t>[a.nama]</w:t>
+            </w:r>
+          </w:p>
+          <w:p>
+            <w:r>
+              <w:t>[a.nip</w:t>
+            </w:r>
+            <w:r>
+              <w:rPr>
+                <w:noProof/>
+                <w:lang w:val="en-ID"/>
+              </w:rPr>
+              <w:t xml:space="preserve">; </w:t>
+            </w:r>
+            <w:r>
+              <w:t>magnet=w:p</w:t>
+            </w:r>
+            <w:r>
+              <w:rPr>
+                <w:lang w:val="id-ID"/>
+              </w:rPr>
+              <w:t>;</w:t>
+            </w:r>
+            <w:r>
+              <w:rPr>
+                <w:noProof/>
+              </w:rPr>
+              <w:t>block=tbs:row</w:t>
+            </w:r>
+            <w:r>
+              <w:t>]</w:t>
+            </w:r>
+          </w:p>
+        </w:tc>
+        <w:tc>
+          <w:tcPr>
+            <w:tcW w:w="81pt" w:type="dxa"/>
+            <w:tcBorders>
+              <w:top w:val="single" w:sz="4" w:space="0" w:color="000000" w:themeColor="text1"/>
+              <w:start w:val="single" w:sz="4" w:space="0" w:color="000000" w:themeColor="text1"/>
+              <w:bottom w:val="single" w:sz="4" w:space="0" w:color="000000" w:themeColor="text1"/>
+              <w:end w:val="single" w:sz="4" w:space="0" w:color="000000" w:themeColor="text1"/>
+            </w:tcBorders>
+            <w:vAlign w:val="center"/>
+            <w:hideMark/>
+          </w:tcPr>
+          <w:p>
+            <w:pPr>
+              <w:ind w:start="1.05pt"/>
+            </w:pPr>
+            <w:r>
+              <w:t>[a.tanggal_lahir]</w:t>
+            </w:r>
+          </w:p>
+        </w:tc>
+        <w:tc>
+          <w:tcPr>
+            <w:tcW w:w="87.70pt" w:type="dxa"/>
+            <w:tcBorders>
+              <w:top w:val="single" w:sz="4" w:space="0" w:color="000000" w:themeColor="text1"/>
+              <w:start w:val="single" w:sz="4" w:space="0" w:color="000000" w:themeColor="text1"/>
+              <w:bottom w:val="single" w:sz="4" w:space="0" w:color="000000" w:themeColor="text1"/>
+              <w:end w:val="single" w:sz="4" w:space="0" w:color="000000" w:themeColor="text1"/>
+            </w:tcBorders>
+            <w:vAlign w:val="center"/>
+            <w:hideMark/>
+          </w:tcPr>
+          <w:p>
+            <w:pPr>
+              <w:ind w:start="1.05pt"/>
+            </w:pPr>
+            <w:r>
+              <w:t>Penata Muda, [a.golongan]</w:t>
+            </w:r>
+          </w:p>
+        </w:tc>
+        <w:tc>
+          <w:tcPr>
+            <w:tcW w:w="96.80pt" w:type="dxa"/>
+            <w:tcBorders>
+              <w:top w:val="single" w:sz="4" w:space="0" w:color="000000" w:themeColor="text1"/>
+              <w:start w:val="single" w:sz="4" w:space="0" w:color="000000" w:themeColor="text1"/>
+              <w:bottom w:val="single" w:sz="4" w:space="0" w:color="000000" w:themeColor="text1"/>
+              <w:end w:val="single" w:sz="4" w:space="0" w:color="000000" w:themeColor="text1"/>
+            </w:tcBorders>
+            <w:vAlign w:val="center"/>
+            <w:hideMark/>
+          </w:tcPr>
+          <w:p>
+            <w:pPr>
+              <w:ind w:start="1.05pt"/>
+              <w:rPr>
+                <w:sz w:val="20"/>
+                <w:szCs w:val="20"/>
+              </w:rPr>
+            </w:pPr>
+            <w:r>
+              <w:rPr>
+                <w:sz w:val="20"/>
+                <w:szCs w:val="20"/>
+              </w:rPr>
+              <w:t>[a.jabatan]</w:t>
+            </w:r>
+          </w:p>
+        </w:tc>
+        <w:tc>
+          <w:tcPr>
+            <w:tcW w:w="67.50pt" w:type="dxa"/>
+            <w:tcBorders>
+              <w:top w:val="single" w:sz="4" w:space="0" w:color="000000" w:themeColor="text1"/>
+              <w:start w:val="single" w:sz="4" w:space="0" w:color="000000" w:themeColor="text1"/>
+              <w:bottom w:val="single" w:sz="4" w:space="0" w:color="000000" w:themeColor="text1"/>
+              <w:end w:val="single" w:sz="4" w:space="0" w:color="000000" w:themeColor="text1"/>
+            </w:tcBorders>
+            <w:hideMark/>
+          </w:tcPr>
+          <w:p>
+            <w:pPr>
+              <w:tabs>
+                <w:tab w:val="start" w:pos="45.80pt"/>
+                <w:tab w:val="start" w:pos="91.60pt"/>
+                <w:tab w:val="start" w:pos="137.40pt"/>
+                <w:tab w:val="start" w:pos="183.20pt"/>
+                <w:tab w:val="start" w:pos="229pt"/>
+                <w:tab w:val="start" w:pos="274.80pt"/>
+                <w:tab w:val="start" w:pos="320.60pt"/>
+                <w:tab w:val="start" w:pos="366.40pt"/>
+                <w:tab w:val="start" w:pos="412.20pt"/>
+                <w:tab w:val="start" w:pos="458pt"/>
+                <w:tab w:val="start" w:pos="503.80pt"/>
+                <w:tab w:val="start" w:pos="549.60pt"/>
+                <w:tab w:val="start" w:pos="595.40pt"/>
+                <w:tab w:val="start" w:pos="641.20pt"/>
+                <w:tab w:val="start" w:pos="687pt"/>
+                <w:tab w:val="start" w:pos="732.80pt"/>
+              </w:tabs>
+              <w:spacing w:after="0pt" w:line="12pt" w:lineRule="auto"/>
+              <w:rPr>
+                <w:noProof/>
+                <w:lang w:val="id-ID"/>
+              </w:rPr>
+            </w:pPr>
+            <w:r>
+              <w:t>1 September 2016</w:t>
+            </w:r>
+            <w:r>
+              <w:rPr>
+                <w:rFonts w:ascii="Courier New" w:hAnsi="Courier New" w:cs="Courier New"/>
+                <w:sz w:val="20"/>
+                <w:szCs w:val="20"/>
+                <w:lang w:val="en-ID" w:eastAsia="en-ID"/>
+              </w:rPr>
+              <w:t>&lt;w:p&gt;</w:t>
+            </w:r>
+          </w:p>
+          <w:p>
+            <w:pPr>
+              <w:ind w:start="1.05pt"/>
+              <w:rPr>
+                <w:sz w:val="24"/>
+                <w:szCs w:val="24"/>
+              </w:rPr>
+            </w:pPr>
+          </w:p>
+        </w:tc>
+      </w:tr>
+    </w:tbl>
     <w:p>
       <w:pPr>
         <w:ind w:start="14.20pt"/>
@@ -90,54 +421,6 @@
           <w:lang w:val="en-US"/>
         </w:rPr>
       </w:pPr>
-      <w:r>
-        <w:rPr>
-          <w:lang w:val="en-US"/>
-        </w:rPr>
-        <w:t>This is a demo of the OpenTBS plugin.</w:t>
-      </w:r>
-      <w:r>
-        <w:rPr>
-          <w:lang w:val="en-US"/>
-        </w:rPr>
-        <w:br/>
-        <w:t xml:space="preserve">The current document has been generated at </w:t>
-      </w:r>
-      <w:r>
-        <w:rPr>
-          <w:noProof/>
-          <w:lang w:val="en-US"/>
-        </w:rPr>
-        <w:t>[onshow..now;frm='yyyy-mm-dd hh:nn:ss']</w:t>
-      </w:r>
-      <w:r>
-        <w:rPr>
-          <w:lang w:val="en-US"/>
-        </w:rPr>
-        <w:br/>
-        <w:t xml:space="preserve">PHP version: </w:t>
-      </w:r>
-      <w:r>
-        <w:rPr>
-          <w:noProof/>
-          <w:lang w:val="en-US"/>
-        </w:rPr>
-        <w:t>[onshow..cst.PHP_VERSION]</w:t>
-      </w:r>
-      <w:r>
-        <w:rPr>
-          <w:lang w:val="en-US"/>
-        </w:rPr>
-        <w:br/>
-        <w:t xml:space="preserve">TBS version: </w:t>
-      </w:r>
-      <w:r>
-        <w:rPr>
-          <w:noProof/>
-          <w:lang w:val="en-US"/>
-        </w:rPr>
-        <w:t>[onshow..version]</w:t>
-      </w:r>
     </w:p>
     <w:sectPr>
       <w:pgSz w:w="595.30pt" w:h="841.90pt"/>
@@ -948,7 +1231,7 @@
     <w:lsdException w:name="Table Web 2" w:semiHidden="1" w:unhideWhenUsed="1"/>
     <w:lsdException w:name="Table Web 3" w:semiHidden="1" w:unhideWhenUsed="1"/>
     <w:lsdException w:name="Balloon Text" w:semiHidden="1" w:unhideWhenUsed="1"/>
-    <w:lsdException w:name="Table Grid" w:locked="1" w:uiPriority="0"/>
+    <w:lsdException w:name="Table Grid" w:locked="1" w:uiPriority="59"/>
     <w:lsdException w:name="Table Theme" w:semiHidden="1" w:unhideWhenUsed="1"/>
     <w:lsdException w:name="Placeholder Text" w:semiHidden="1"/>
     <w:lsdException w:name="No Spacing" w:uiPriority="1" w:qFormat="1"/>
@@ -1266,7 +1549,7 @@
   <w:style w:type="table" w:styleId="TableGrid">
     <w:name w:val="Table Grid"/>
     <w:basedOn w:val="TableNormal"/>
-    <w:uiPriority w:val="99"/>
+    <w:uiPriority w:val="59"/>
     <w:locked/>
     <w:pPr>
       <w:spacing w:after="10pt" w:line="13.80pt" w:lineRule="auto"/>
@@ -1799,7 +2082,7 @@
 </file>
 
 <file path=customXml/itemProps1.xml><?xml version="1.0" encoding="utf-8"?>
-<ds:datastoreItem xmlns:ds="http://purl.oclc.org/ooxml/officeDocument/customXml" ds:itemID="{05E2A4CE-CC07-4B90-8C19-38D32ACC9B84}">
+<ds:datastoreItem xmlns:ds="http://purl.oclc.org/ooxml/officeDocument/customXml" ds:itemID="{01FC2846-D75B-4538-84AD-9CD744C6D860}">
   <ds:schemaRefs>
     <ds:schemaRef ds:uri="http://schemas.openxmlformats.org/officeDocument/2006/bibliography"/>
   </ds:schemaRefs>

</xml_diff>

<commit_message>
form jumlah id fleksibel
test
</commit_message>
<xml_diff>
--- a/tbsdua/public/demo1.docx
+++ b/tbsdua/public/demo1.docx
@@ -20,6 +20,36 @@
           <w:lang w:val="en-US"/>
         </w:rPr>
         <w:t xml:space="preserve"> 1</w:t>
+      </w:r>
+    </w:p>
+    <w:p>
+      <w:pPr>
+        <w:rPr>
+          <w:noProof/>
+          <w:lang w:val="id-ID"/>
+        </w:rPr>
+      </w:pPr>
+    </w:p>
+    <w:p>
+      <w:pPr>
+        <w:rPr>
+          <w:noProof/>
+          <w:lang w:val="en-ID"/>
+        </w:rPr>
+      </w:pPr>
+      <w:r>
+        <w:rPr>
+          <w:noProof/>
+          <w:lang w:val="en-ID"/>
+        </w:rPr>
+        <w:t xml:space="preserve"> [onshow.tanggal]</w:t>
+      </w:r>
+      <w:r>
+        <w:rPr>
+          <w:noProof/>
+          <w:lang w:val="en-ID"/>
+        </w:rPr>
+        <w:t xml:space="preserve">  [onshow.nomor_surat]</w:t>
       </w:r>
     </w:p>
     <w:p>
@@ -2053,7 +2083,7 @@
 </file>
 
 <file path=customXml/itemProps1.xml><?xml version="1.0" encoding="utf-8"?>
-<ds:datastoreItem xmlns:ds="http://purl.oclc.org/ooxml/officeDocument/customXml" ds:itemID="{50831DDE-6DCB-4CDD-9D3D-1F9CA5B08E20}">
+<ds:datastoreItem xmlns:ds="http://purl.oclc.org/ooxml/officeDocument/customXml" ds:itemID="{904D5AF5-E693-4E6D-BDCD-4ED2AFCD4AE0}">
   <ds:schemaRefs>
     <ds:schemaRef ds:uri="http://schemas.openxmlformats.org/officeDocument/2006/bibliography"/>
   </ds:schemaRefs>

</xml_diff>

<commit_message>
backend wis meh kabeh
yeah
</commit_message>
<xml_diff>
--- a/tbsdua/public/demo1.docx
+++ b/tbsdua/public/demo1.docx
@@ -95,13 +95,13 @@
         <w:rPr>
           <w:lang w:val="en-ID"/>
         </w:rPr>
-        <w:t>[onshow.nama</w:t>
-      </w:r>
-      <w:r>
-        <w:rPr>
-          <w:lang w:val="en-ID"/>
-        </w:rPr>
-        <w:t>1</w:t>
+        <w:t>[</w:t>
+      </w:r>
+      <w:r>
+        <w:t>a</w:t>
+      </w:r>
+      <w:r>
+        <w:t>.nama</w:t>
       </w:r>
       <w:r>
         <w:rPr>
@@ -110,9 +110,17 @@
         </w:rPr>
         <w:t>]</w:t>
       </w:r>
+      <w:r>
+        <w:rPr>
+          <w:noProof/>
+          <w:lang w:val="en-ID"/>
+        </w:rPr>
+        <w:t xml:space="preserve"> </w:t>
+      </w:r>
     </w:p>
     <w:p>
       <w:pPr>
+        <w:ind w:firstLine="35.40pt"/>
         <w:rPr>
           <w:rFonts w:ascii="Courier New" w:eastAsia="Times New Roman" w:hAnsi="Courier New" w:cs="Courier New"/>
           <w:sz w:val="20"/>
@@ -121,26 +129,96 @@
         </w:rPr>
       </w:pPr>
       <w:r>
+        <w:t>NIP</w:t>
+      </w:r>
+      <w:r>
+        <w:tab/>
+      </w:r>
+      <w:r>
+        <w:tab/>
+      </w:r>
+      <w:r>
+        <w:tab/>
+        <w:t>: [a</w:t>
+      </w:r>
+      <w:r>
+        <w:t>.nip</w:t>
+      </w:r>
+      <w:r>
+        <w:rPr>
+          <w:noProof/>
+          <w:lang w:val="en-ID"/>
+        </w:rPr>
+        <w:t xml:space="preserve">; </w:t>
+      </w:r>
+      <w:r>
+        <w:t>magnet=w:p]</w:t>
+      </w:r>
+      <w:r>
         <w:rPr>
           <w:rFonts w:ascii="Courier New" w:eastAsia="Times New Roman" w:hAnsi="Courier New" w:cs="Courier New"/>
           <w:sz w:val="20"/>
           <w:szCs w:val="20"/>
           <w:lang w:val="en-ID" w:eastAsia="en-ID"/>
         </w:rPr>
-        <w:t>&lt;w:p&gt;</w:t>
-      </w:r>
-      <w:r>
-        <w:t>NIP</w:t>
-      </w:r>
-      <w:r>
+        <w:t xml:space="preserve"> </w:t>
+      </w:r>
+    </w:p>
+    <w:p>
+      <w:pPr>
+        <w:ind w:firstLine="35.40pt"/>
+        <w:rPr>
+          <w:rFonts w:ascii="Times New Roman" w:eastAsia="Times New Roman" w:hAnsi="Times New Roman"/>
+          <w:sz w:val="24"/>
+          <w:szCs w:val="24"/>
+          <w:lang w:val="en-ID" w:eastAsia="en-ID"/>
+        </w:rPr>
+      </w:pPr>
+      <w:r>
+        <w:rPr>
+          <w:rFonts w:ascii="Times New Roman" w:eastAsia="Times New Roman" w:hAnsi="Times New Roman"/>
+          <w:sz w:val="24"/>
+          <w:szCs w:val="24"/>
+          <w:lang w:val="en-ID" w:eastAsia="en-ID"/>
+        </w:rPr>
+        <w:t>Agama</w:t>
+      </w:r>
+      <w:r>
+        <w:rPr>
+          <w:rFonts w:ascii="Times New Roman" w:eastAsia="Times New Roman" w:hAnsi="Times New Roman"/>
+          <w:sz w:val="24"/>
+          <w:szCs w:val="24"/>
+          <w:lang w:val="en-ID" w:eastAsia="en-ID"/>
+        </w:rPr>
         <w:tab/>
       </w:r>
       <w:r>
+        <w:rPr>
+          <w:rFonts w:ascii="Times New Roman" w:eastAsia="Times New Roman" w:hAnsi="Times New Roman"/>
+          <w:sz w:val="24"/>
+          <w:szCs w:val="24"/>
+          <w:lang w:val="en-ID" w:eastAsia="en-ID"/>
+        </w:rPr>
         <w:tab/>
       </w:r>
       <w:r>
+        <w:rPr>
+          <w:rFonts w:ascii="Times New Roman" w:eastAsia="Times New Roman" w:hAnsi="Times New Roman"/>
+          <w:sz w:val="24"/>
+          <w:szCs w:val="24"/>
+          <w:lang w:val="en-ID" w:eastAsia="en-ID"/>
+        </w:rPr>
         <w:tab/>
-        <w:t>: [onshow.NIP2</w:t>
+        <w:t xml:space="preserve">: </w:t>
+      </w:r>
+      <w:r>
+        <w:t>[onshow</w:t>
+      </w:r>
+      <w:r>
+        <w:t>.agama</w:t>
+      </w:r>
+      <w:r>
+        <w:t>1</w:t>
       </w:r>
       <w:r>
         <w:rPr>
@@ -154,39 +232,46 @@
       </w:r>
       <w:r>
         <w:rPr>
-          <w:rFonts w:ascii="Courier New" w:eastAsia="Times New Roman" w:hAnsi="Courier New" w:cs="Courier New"/>
-          <w:sz w:val="20"/>
-          <w:szCs w:val="20"/>
+          <w:rFonts w:ascii="Times New Roman" w:eastAsia="Times New Roman" w:hAnsi="Times New Roman"/>
+          <w:sz w:val="24"/>
+          <w:szCs w:val="24"/>
           <w:lang w:val="en-ID" w:eastAsia="en-ID"/>
         </w:rPr>
         <w:t xml:space="preserve"> </w:t>
-      </w:r>
-      <w:r>
-        <w:rPr>
-          <w:rFonts w:ascii="Courier New" w:eastAsia="Times New Roman" w:hAnsi="Courier New" w:cs="Courier New"/>
-          <w:sz w:val="20"/>
-          <w:szCs w:val="20"/>
-          <w:lang w:val="en-ID" w:eastAsia="en-ID"/>
-        </w:rPr>
-        <w:t>&lt;w:p&gt;</w:t>
       </w:r>
     </w:p>
     <w:p>
       <w:pPr>
-        <w:ind w:firstLine="36pt"/>
+        <w:ind w:firstLine="35.40pt"/>
       </w:pPr>
       <w:r>
         <w:t>Pangkat/Gol Ruang</w:t>
       </w:r>
       <w:r>
         <w:tab/>
-        <w:t>: Pembina, [onshow.golongan</w:t>
-      </w:r>
-      <w:r>
-        <w:t>1</w:t>
+        <w:t>: Pembina, [</w:t>
+      </w:r>
+      <w:r>
+        <w:t>a</w:t>
+      </w:r>
+      <w:r>
+        <w:t>.golongan</w:t>
+      </w:r>
+      <w:r>
+        <w:rPr>
+          <w:noProof/>
+          <w:lang w:val="en-ID"/>
+        </w:rPr>
+        <w:t xml:space="preserve">; </w:t>
+      </w:r>
+      <w:r>
+        <w:t>magnet=w:p</w:t>
       </w:r>
       <w:r>
         <w:t>]</w:t>
+      </w:r>
+      <w:r>
+        <w:t xml:space="preserve"> </w:t>
       </w:r>
     </w:p>
     <w:p>
@@ -204,13 +289,32 @@
       </w:r>
       <w:r>
         <w:tab/>
-        <w:t>: [onshow.jabatan</w:t>
-      </w:r>
-      <w:r>
-        <w:t>1</w:t>
+        <w:t>: [a</w:t>
+      </w:r>
+      <w:r>
+        <w:t>.jabatan</w:t>
+      </w:r>
+      <w:r>
+        <w:rPr>
+          <w:noProof/>
+          <w:lang w:val="en-ID"/>
+        </w:rPr>
+        <w:t xml:space="preserve">; </w:t>
+      </w:r>
+      <w:r>
+        <w:t>magnet=w:p</w:t>
       </w:r>
       <w:r>
         <w:t>]</w:t>
+      </w:r>
+      <w:r>
+        <w:rPr>
+          <w:rFonts w:ascii="Times New Roman" w:eastAsia="Times New Roman" w:hAnsi="Times New Roman"/>
+          <w:sz w:val="24"/>
+          <w:szCs w:val="24"/>
+          <w:lang w:val="en-ID" w:eastAsia="en-ID"/>
+        </w:rPr>
+        <w:t xml:space="preserve"> </w:t>
       </w:r>
     </w:p>
     <w:p>
@@ -228,10 +332,20 @@
       </w:r>
       <w:r>
         <w:tab/>
-        <w:t>: [onshow.instansi</w:t>
-      </w:r>
-      <w:r>
-        <w:t>1</w:t>
+        <w:t>: [a</w:t>
+      </w:r>
+      <w:r>
+        <w:t>.instansi</w:t>
+      </w:r>
+      <w:r>
+        <w:rPr>
+          <w:noProof/>
+          <w:lang w:val="en-ID"/>
+        </w:rPr>
+        <w:t xml:space="preserve">; </w:t>
+      </w:r>
+      <w:r>
+        <w:t>magnet=w:p</w:t>
       </w:r>
       <w:r>
         <w:t>]</w:t>
@@ -2082,7 +2196,7 @@
 </file>
 
 <file path=customXml/itemProps1.xml><?xml version="1.0" encoding="utf-8"?>
-<ds:datastoreItem xmlns:ds="http://purl.oclc.org/ooxml/officeDocument/customXml" ds:itemID="{D44A10FE-FEFA-42C3-856D-2AD1AE50BB35}">
+<ds:datastoreItem xmlns:ds="http://purl.oclc.org/ooxml/officeDocument/customXml" ds:itemID="{5DA23F68-103D-4CE1-965D-7E11157B26EA}">
   <ds:schemaRefs>
     <ds:schemaRef ds:uri="http://schemas.openxmlformats.org/officeDocument/2006/bibliography"/>
   </ds:schemaRefs>

</xml_diff>